<commit_message>
Model for art project
</commit_message>
<xml_diff>
--- a/CharacterBioTemplate.docx
+++ b/CharacterBioTemplate.docx
@@ -533,7 +533,7 @@
           <w:sz w:val="22"/>
           <w:shd w:fill="auto" w:val="clear"/>
         </w:rPr>
-        <w:t xml:space="preserve">:  </w:t>
+        <w:t xml:space="preserve">:  Crab-like, Hinged legs</w:t>
       </w:r>
     </w:p>
     <w:p>
@@ -584,6 +584,17 @@
         </w:rPr>
         <w:t xml:space="preserve"> </w:t>
       </w:r>
+      <w:r>
+        <w:rPr>
+          <w:rFonts w:ascii="Calibri" w:hAnsi="Calibri" w:cs="Calibri" w:eastAsia="Calibri"/>
+          <w:color w:val="auto"/>
+          <w:spacing w:val="0"/>
+          <w:position w:val="0"/>
+          <w:sz w:val="22"/>
+          <w:shd w:fill="auto" w:val="clear"/>
+        </w:rPr>
+        <w:t xml:space="preserve">Digital Face and expressions</w:t>
+      </w:r>
     </w:p>
     <w:p>
       <w:pPr>
@@ -620,431 +631,442 @@
           <w:sz w:val="22"/>
           <w:shd w:fill="auto" w:val="clear"/>
         </w:rPr>
+        <w:t xml:space="preserve">: Quick pace scuttle</w:t>
+      </w:r>
+    </w:p>
+    <w:p>
+      <w:pPr>
+        <w:spacing w:before="0" w:after="200" w:line="276"/>
+        <w:ind w:right="0" w:left="900" w:hanging="900"/>
+        <w:jc w:val="left"/>
+        <w:rPr>
+          <w:rFonts w:ascii="Calibri" w:hAnsi="Calibri" w:cs="Calibri" w:eastAsia="Calibri"/>
+          <w:color w:val="auto"/>
+          <w:spacing w:val="0"/>
+          <w:position w:val="0"/>
+          <w:sz w:val="22"/>
+          <w:shd w:fill="auto" w:val="clear"/>
+        </w:rPr>
+      </w:pPr>
+      <w:r>
+        <w:rPr>
+          <w:rFonts w:ascii="Calibri" w:hAnsi="Calibri" w:cs="Calibri" w:eastAsia="Calibri"/>
+          <w:b/>
+          <w:color w:val="auto"/>
+          <w:spacing w:val="0"/>
+          <w:position w:val="0"/>
+          <w:sz w:val="22"/>
+          <w:shd w:fill="auto" w:val="clear"/>
+        </w:rPr>
+        <w:t xml:space="preserve">Posture</w:t>
+      </w:r>
+      <w:r>
+        <w:rPr>
+          <w:rFonts w:ascii="Calibri" w:hAnsi="Calibri" w:cs="Calibri" w:eastAsia="Calibri"/>
+          <w:color w:val="auto"/>
+          <w:spacing w:val="0"/>
+          <w:position w:val="0"/>
+          <w:sz w:val="22"/>
+          <w:shd w:fill="auto" w:val="clear"/>
+        </w:rPr>
+        <w:t xml:space="preserve">: Eager and pushed forward</w:t>
+      </w:r>
+    </w:p>
+    <w:p>
+      <w:pPr>
+        <w:spacing w:before="0" w:after="200" w:line="276"/>
+        <w:ind w:right="0" w:left="900" w:hanging="900"/>
+        <w:jc w:val="left"/>
+        <w:rPr>
+          <w:rFonts w:ascii="Calibri" w:hAnsi="Calibri" w:cs="Calibri" w:eastAsia="Calibri"/>
+          <w:color w:val="auto"/>
+          <w:spacing w:val="0"/>
+          <w:position w:val="0"/>
+          <w:sz w:val="22"/>
+          <w:shd w:fill="auto" w:val="clear"/>
+        </w:rPr>
+      </w:pPr>
+      <w:r>
+        <w:rPr>
+          <w:rFonts w:ascii="Calibri" w:hAnsi="Calibri" w:cs="Calibri" w:eastAsia="Calibri"/>
+          <w:b/>
+          <w:color w:val="auto"/>
+          <w:spacing w:val="0"/>
+          <w:position w:val="0"/>
+          <w:sz w:val="22"/>
+          <w:shd w:fill="auto" w:val="clear"/>
+        </w:rPr>
+        <w:t xml:space="preserve">Voice: </w:t>
+      </w:r>
+      <w:r>
+        <w:rPr>
+          <w:rFonts w:ascii="Calibri" w:hAnsi="Calibri" w:cs="Calibri" w:eastAsia="Calibri"/>
+          <w:color w:val="auto"/>
+          <w:spacing w:val="0"/>
+          <w:position w:val="0"/>
+          <w:sz w:val="22"/>
+          <w:shd w:fill="auto" w:val="clear"/>
+        </w:rPr>
+        <w:t xml:space="preserve">Electronic, High Pitch, Somewhat Childish</w:t>
+      </w:r>
+    </w:p>
+    <w:p>
+      <w:pPr>
+        <w:spacing w:before="0" w:after="200" w:line="276"/>
+        <w:ind w:right="0" w:left="1260" w:hanging="1260"/>
+        <w:jc w:val="left"/>
+        <w:rPr>
+          <w:rFonts w:ascii="Calibri" w:hAnsi="Calibri" w:cs="Calibri" w:eastAsia="Calibri"/>
+          <w:color w:val="auto"/>
+          <w:spacing w:val="0"/>
+          <w:position w:val="0"/>
+          <w:sz w:val="22"/>
+          <w:shd w:fill="auto" w:val="clear"/>
+        </w:rPr>
+      </w:pPr>
+      <w:r>
+        <w:rPr>
+          <w:rFonts w:ascii="Calibri" w:hAnsi="Calibri" w:cs="Calibri" w:eastAsia="Calibri"/>
+          <w:b/>
+          <w:color w:val="auto"/>
+          <w:spacing w:val="0"/>
+          <w:position w:val="0"/>
+          <w:sz w:val="22"/>
+          <w:shd w:fill="auto" w:val="clear"/>
+        </w:rPr>
+        <w:t xml:space="preserve">Health</w:t>
+      </w:r>
+      <w:r>
+        <w:rPr>
+          <w:rFonts w:ascii="Calibri" w:hAnsi="Calibri" w:cs="Calibri" w:eastAsia="Calibri"/>
+          <w:color w:val="auto"/>
+          <w:spacing w:val="0"/>
+          <w:position w:val="0"/>
+          <w:sz w:val="22"/>
+          <w:shd w:fill="auto" w:val="clear"/>
+        </w:rPr>
+        <w:t xml:space="preserve">: Active</w:t>
+      </w:r>
+    </w:p>
+    <w:p>
+      <w:pPr>
+        <w:spacing w:before="0" w:after="200" w:line="276"/>
+        <w:ind w:right="0" w:left="1260" w:hanging="1260"/>
+        <w:jc w:val="left"/>
+        <w:rPr>
+          <w:rFonts w:ascii="Calibri" w:hAnsi="Calibri" w:cs="Calibri" w:eastAsia="Calibri"/>
+          <w:color w:val="auto"/>
+          <w:spacing w:val="0"/>
+          <w:position w:val="0"/>
+          <w:sz w:val="22"/>
+          <w:shd w:fill="auto" w:val="clear"/>
+        </w:rPr>
+      </w:pPr>
+      <w:r>
+        <w:rPr>
+          <w:rFonts w:ascii="Calibri" w:hAnsi="Calibri" w:cs="Calibri" w:eastAsia="Calibri"/>
+          <w:b/>
+          <w:color w:val="auto"/>
+          <w:spacing w:val="0"/>
+          <w:position w:val="0"/>
+          <w:sz w:val="22"/>
+          <w:shd w:fill="auto" w:val="clear"/>
+        </w:rPr>
+        <w:t xml:space="preserve">Personality</w:t>
+      </w:r>
+      <w:r>
+        <w:rPr>
+          <w:rFonts w:ascii="Calibri" w:hAnsi="Calibri" w:cs="Calibri" w:eastAsia="Calibri"/>
+          <w:color w:val="auto"/>
+          <w:spacing w:val="0"/>
+          <w:position w:val="0"/>
+          <w:sz w:val="22"/>
+          <w:shd w:fill="auto" w:val="clear"/>
+        </w:rPr>
+        <w:t xml:space="preserve">: Excitable, curious, but reckless in his pursuits</w:t>
+      </w:r>
+    </w:p>
+    <w:p>
+      <w:pPr>
+        <w:spacing w:before="0" w:after="200" w:line="276"/>
+        <w:ind w:right="0" w:left="1260" w:hanging="1260"/>
+        <w:jc w:val="left"/>
+        <w:rPr>
+          <w:rFonts w:ascii="Calibri" w:hAnsi="Calibri" w:cs="Calibri" w:eastAsia="Calibri"/>
+          <w:color w:val="auto"/>
+          <w:spacing w:val="0"/>
+          <w:position w:val="0"/>
+          <w:sz w:val="22"/>
+          <w:shd w:fill="auto" w:val="clear"/>
+        </w:rPr>
+      </w:pPr>
+      <w:r>
+        <w:rPr>
+          <w:rFonts w:ascii="Calibri" w:hAnsi="Calibri" w:cs="Calibri" w:eastAsia="Calibri"/>
+          <w:b/>
+          <w:color w:val="auto"/>
+          <w:spacing w:val="0"/>
+          <w:position w:val="0"/>
+          <w:sz w:val="22"/>
+          <w:shd w:fill="auto" w:val="clear"/>
+        </w:rPr>
+        <w:t xml:space="preserve">Temperament</w:t>
+      </w:r>
+      <w:r>
+        <w:rPr>
+          <w:rFonts w:ascii="Calibri" w:hAnsi="Calibri" w:cs="Calibri" w:eastAsia="Calibri"/>
+          <w:color w:val="auto"/>
+          <w:spacing w:val="0"/>
+          <w:position w:val="0"/>
+          <w:sz w:val="22"/>
+          <w:shd w:fill="auto" w:val="clear"/>
+        </w:rPr>
+        <w:t xml:space="preserve">: Often gets impatient and wants to get out and explore.</w:t>
+      </w:r>
+    </w:p>
+    <w:p>
+      <w:pPr>
+        <w:spacing w:before="0" w:after="200" w:line="276"/>
+        <w:ind w:right="0" w:left="1260" w:hanging="1260"/>
+        <w:jc w:val="left"/>
+        <w:rPr>
+          <w:rFonts w:ascii="Calibri" w:hAnsi="Calibri" w:cs="Calibri" w:eastAsia="Calibri"/>
+          <w:color w:val="auto"/>
+          <w:spacing w:val="0"/>
+          <w:position w:val="0"/>
+          <w:sz w:val="22"/>
+          <w:shd w:fill="auto" w:val="clear"/>
+        </w:rPr>
+      </w:pPr>
+      <w:r>
+        <w:rPr>
+          <w:rFonts w:ascii="Calibri" w:hAnsi="Calibri" w:cs="Calibri" w:eastAsia="Calibri"/>
+          <w:b/>
+          <w:color w:val="auto"/>
+          <w:spacing w:val="0"/>
+          <w:position w:val="0"/>
+          <w:sz w:val="22"/>
+          <w:shd w:fill="auto" w:val="clear"/>
+        </w:rPr>
+        <w:t xml:space="preserve">Patience level (1-10)</w:t>
+      </w:r>
+      <w:r>
+        <w:rPr>
+          <w:rFonts w:ascii="Calibri" w:hAnsi="Calibri" w:cs="Calibri" w:eastAsia="Calibri"/>
+          <w:color w:val="auto"/>
+          <w:spacing w:val="0"/>
+          <w:position w:val="0"/>
+          <w:sz w:val="22"/>
+          <w:shd w:fill="auto" w:val="clear"/>
+        </w:rPr>
+        <w:t xml:space="preserve">: 3</w:t>
+      </w:r>
+    </w:p>
+    <w:p>
+      <w:pPr>
+        <w:spacing w:before="0" w:after="200" w:line="276"/>
+        <w:ind w:right="0" w:left="810" w:hanging="810"/>
+        <w:jc w:val="left"/>
+        <w:rPr>
+          <w:rFonts w:ascii="Calibri" w:hAnsi="Calibri" w:cs="Calibri" w:eastAsia="Calibri"/>
+          <w:color w:val="auto"/>
+          <w:spacing w:val="0"/>
+          <w:position w:val="0"/>
+          <w:sz w:val="22"/>
+          <w:shd w:fill="auto" w:val="clear"/>
+        </w:rPr>
+      </w:pPr>
+      <w:r>
+        <w:rPr>
+          <w:rFonts w:ascii="Calibri" w:hAnsi="Calibri" w:cs="Calibri" w:eastAsia="Calibri"/>
+          <w:b/>
+          <w:color w:val="auto"/>
+          <w:spacing w:val="0"/>
+          <w:position w:val="0"/>
+          <w:sz w:val="22"/>
+          <w:shd w:fill="auto" w:val="clear"/>
+        </w:rPr>
+        <w:t xml:space="preserve">Talent</w:t>
+      </w:r>
+      <w:r>
+        <w:rPr>
+          <w:rFonts w:ascii="Calibri" w:hAnsi="Calibri" w:cs="Calibri" w:eastAsia="Calibri"/>
+          <w:color w:val="auto"/>
+          <w:spacing w:val="0"/>
+          <w:position w:val="0"/>
+          <w:sz w:val="22"/>
+          <w:shd w:fill="auto" w:val="clear"/>
+        </w:rPr>
+        <w:t xml:space="preserve">:   </w:t>
+      </w:r>
+    </w:p>
+    <w:p>
+      <w:pPr>
+        <w:spacing w:before="0" w:after="200" w:line="276"/>
+        <w:ind w:right="0" w:left="1170" w:hanging="1170"/>
+        <w:jc w:val="left"/>
+        <w:rPr>
+          <w:rFonts w:ascii="Calibri" w:hAnsi="Calibri" w:cs="Calibri" w:eastAsia="Calibri"/>
+          <w:color w:val="auto"/>
+          <w:spacing w:val="0"/>
+          <w:position w:val="0"/>
+          <w:sz w:val="22"/>
+          <w:shd w:fill="auto" w:val="clear"/>
+        </w:rPr>
+      </w:pPr>
+      <w:r>
+        <w:rPr>
+          <w:rFonts w:ascii="Calibri" w:hAnsi="Calibri" w:cs="Calibri" w:eastAsia="Calibri"/>
+          <w:b/>
+          <w:color w:val="auto"/>
+          <w:spacing w:val="0"/>
+          <w:position w:val="0"/>
+          <w:sz w:val="22"/>
+          <w:shd w:fill="auto" w:val="clear"/>
+        </w:rPr>
+        <w:t xml:space="preserve">Equipment</w:t>
+      </w:r>
+      <w:r>
+        <w:rPr>
+          <w:rFonts w:ascii="Calibri" w:hAnsi="Calibri" w:cs="Calibri" w:eastAsia="Calibri"/>
+          <w:color w:val="auto"/>
+          <w:spacing w:val="0"/>
+          <w:position w:val="0"/>
+          <w:sz w:val="22"/>
+          <w:shd w:fill="auto" w:val="clear"/>
+        </w:rPr>
+        <w:t xml:space="preserve">: Drill, Clamps, Propellor, Scanner, </w:t>
+      </w:r>
+    </w:p>
+    <w:p>
+      <w:pPr>
+        <w:spacing w:before="0" w:after="200" w:line="276"/>
+        <w:ind w:right="0" w:left="0" w:firstLine="0"/>
+        <w:jc w:val="left"/>
+        <w:rPr>
+          <w:rFonts w:ascii="Calibri" w:hAnsi="Calibri" w:cs="Calibri" w:eastAsia="Calibri"/>
+          <w:color w:val="auto"/>
+          <w:spacing w:val="0"/>
+          <w:position w:val="0"/>
+          <w:sz w:val="22"/>
+          <w:shd w:fill="auto" w:val="clear"/>
+        </w:rPr>
+      </w:pPr>
+      <w:r>
+        <w:rPr>
+          <w:rFonts w:ascii="Calibri" w:hAnsi="Calibri" w:cs="Calibri" w:eastAsia="Calibri"/>
+          <w:b/>
+          <w:color w:val="auto"/>
+          <w:spacing w:val="0"/>
+          <w:position w:val="0"/>
+          <w:sz w:val="22"/>
+          <w:shd w:fill="auto" w:val="clear"/>
+        </w:rPr>
+        <w:t xml:space="preserve">Role model(s)</w:t>
+      </w:r>
+      <w:r>
+        <w:rPr>
+          <w:rFonts w:ascii="Calibri" w:hAnsi="Calibri" w:cs="Calibri" w:eastAsia="Calibri"/>
+          <w:color w:val="auto"/>
+          <w:spacing w:val="0"/>
+          <w:position w:val="0"/>
+          <w:sz w:val="22"/>
+          <w:shd w:fill="auto" w:val="clear"/>
+        </w:rPr>
+        <w:t xml:space="preserve">:</w:t>
+      </w:r>
+    </w:p>
+    <w:p>
+      <w:pPr>
+        <w:spacing w:before="0" w:after="200" w:line="276"/>
+        <w:ind w:right="0" w:left="0" w:firstLine="0"/>
+        <w:jc w:val="left"/>
+        <w:rPr>
+          <w:rFonts w:ascii="Calibri" w:hAnsi="Calibri" w:cs="Calibri" w:eastAsia="Calibri"/>
+          <w:color w:val="auto"/>
+          <w:spacing w:val="0"/>
+          <w:position w:val="0"/>
+          <w:sz w:val="22"/>
+          <w:shd w:fill="auto" w:val="clear"/>
+        </w:rPr>
+      </w:pPr>
+      <w:r>
+        <w:rPr>
+          <w:rFonts w:ascii="Calibri" w:hAnsi="Calibri" w:cs="Calibri" w:eastAsia="Calibri"/>
+          <w:b/>
+          <w:color w:val="auto"/>
+          <w:spacing w:val="0"/>
+          <w:position w:val="0"/>
+          <w:sz w:val="22"/>
+          <w:shd w:fill="auto" w:val="clear"/>
+        </w:rPr>
+        <w:t xml:space="preserve">Parents</w:t>
+      </w:r>
+      <w:r>
+        <w:rPr>
+          <w:rFonts w:ascii="Calibri" w:hAnsi="Calibri" w:cs="Calibri" w:eastAsia="Calibri"/>
+          <w:color w:val="auto"/>
+          <w:spacing w:val="0"/>
+          <w:position w:val="0"/>
+          <w:sz w:val="22"/>
+          <w:shd w:fill="auto" w:val="clear"/>
+        </w:rPr>
+        <w:t xml:space="preserve">:</w:t>
+      </w:r>
+      <w:r>
+        <w:rPr>
+          <w:rFonts w:ascii="Calibri" w:hAnsi="Calibri" w:cs="Calibri" w:eastAsia="Calibri"/>
+          <w:b/>
+          <w:color w:val="auto"/>
+          <w:spacing w:val="0"/>
+          <w:position w:val="0"/>
+          <w:sz w:val="22"/>
+          <w:shd w:fill="auto" w:val="clear"/>
+        </w:rPr>
+        <w:t xml:space="preserve"> </w:t>
+      </w:r>
+    </w:p>
+    <w:p>
+      <w:pPr>
+        <w:spacing w:before="0" w:after="200" w:line="276"/>
+        <w:ind w:right="0" w:left="810" w:hanging="810"/>
+        <w:jc w:val="left"/>
+        <w:rPr>
+          <w:rFonts w:ascii="Calibri" w:hAnsi="Calibri" w:cs="Calibri" w:eastAsia="Calibri"/>
+          <w:color w:val="auto"/>
+          <w:spacing w:val="0"/>
+          <w:position w:val="0"/>
+          <w:sz w:val="22"/>
+          <w:shd w:fill="auto" w:val="clear"/>
+        </w:rPr>
+      </w:pPr>
+      <w:r>
+        <w:rPr>
+          <w:rFonts w:ascii="Calibri" w:hAnsi="Calibri" w:cs="Calibri" w:eastAsia="Calibri"/>
+          <w:b/>
+          <w:color w:val="auto"/>
+          <w:spacing w:val="0"/>
+          <w:position w:val="0"/>
+          <w:sz w:val="22"/>
+          <w:shd w:fill="auto" w:val="clear"/>
+        </w:rPr>
+        <w:t xml:space="preserve">Additional Family</w:t>
+      </w:r>
+      <w:r>
+        <w:rPr>
+          <w:rFonts w:ascii="Calibri" w:hAnsi="Calibri" w:cs="Calibri" w:eastAsia="Calibri"/>
+          <w:color w:val="auto"/>
+          <w:spacing w:val="0"/>
+          <w:position w:val="0"/>
+          <w:sz w:val="22"/>
+          <w:shd w:fill="auto" w:val="clear"/>
+        </w:rPr>
         <w:t xml:space="preserve">: </w:t>
       </w:r>
     </w:p>
     <w:p>
       <w:pPr>
         <w:spacing w:before="0" w:after="200" w:line="276"/>
-        <w:ind w:right="0" w:left="900" w:hanging="900"/>
-        <w:jc w:val="left"/>
-        <w:rPr>
-          <w:rFonts w:ascii="Calibri" w:hAnsi="Calibri" w:cs="Calibri" w:eastAsia="Calibri"/>
-          <w:color w:val="auto"/>
-          <w:spacing w:val="0"/>
-          <w:position w:val="0"/>
-          <w:sz w:val="22"/>
-          <w:shd w:fill="auto" w:val="clear"/>
-        </w:rPr>
-      </w:pPr>
-      <w:r>
-        <w:rPr>
-          <w:rFonts w:ascii="Calibri" w:hAnsi="Calibri" w:cs="Calibri" w:eastAsia="Calibri"/>
-          <w:b/>
-          <w:color w:val="auto"/>
-          <w:spacing w:val="0"/>
-          <w:position w:val="0"/>
-          <w:sz w:val="22"/>
-          <w:shd w:fill="auto" w:val="clear"/>
-        </w:rPr>
-        <w:t xml:space="preserve">Posture</w:t>
-      </w:r>
-      <w:r>
-        <w:rPr>
-          <w:rFonts w:ascii="Calibri" w:hAnsi="Calibri" w:cs="Calibri" w:eastAsia="Calibri"/>
-          <w:color w:val="auto"/>
-          <w:spacing w:val="0"/>
-          <w:position w:val="0"/>
-          <w:sz w:val="22"/>
-          <w:shd w:fill="auto" w:val="clear"/>
-        </w:rPr>
-        <w:t xml:space="preserve">: </w:t>
-      </w:r>
-    </w:p>
-    <w:p>
-      <w:pPr>
-        <w:spacing w:before="0" w:after="200" w:line="276"/>
-        <w:ind w:right="0" w:left="900" w:hanging="900"/>
-        <w:jc w:val="left"/>
-        <w:rPr>
-          <w:rFonts w:ascii="Calibri" w:hAnsi="Calibri" w:cs="Calibri" w:eastAsia="Calibri"/>
-          <w:color w:val="auto"/>
-          <w:spacing w:val="0"/>
-          <w:position w:val="0"/>
-          <w:sz w:val="22"/>
-          <w:shd w:fill="auto" w:val="clear"/>
-        </w:rPr>
-      </w:pPr>
-      <w:r>
-        <w:rPr>
-          <w:rFonts w:ascii="Calibri" w:hAnsi="Calibri" w:cs="Calibri" w:eastAsia="Calibri"/>
-          <w:b/>
-          <w:color w:val="auto"/>
-          <w:spacing w:val="0"/>
-          <w:position w:val="0"/>
-          <w:sz w:val="22"/>
-          <w:shd w:fill="auto" w:val="clear"/>
-        </w:rPr>
-        <w:t xml:space="preserve">Voice: Electronic, High Pitch, Somewhat Childish</w:t>
-      </w:r>
-    </w:p>
-    <w:p>
-      <w:pPr>
-        <w:spacing w:before="0" w:after="200" w:line="276"/>
-        <w:ind w:right="0" w:left="1260" w:hanging="1260"/>
-        <w:jc w:val="left"/>
-        <w:rPr>
-          <w:rFonts w:ascii="Calibri" w:hAnsi="Calibri" w:cs="Calibri" w:eastAsia="Calibri"/>
-          <w:color w:val="auto"/>
-          <w:spacing w:val="0"/>
-          <w:position w:val="0"/>
-          <w:sz w:val="22"/>
-          <w:shd w:fill="auto" w:val="clear"/>
-        </w:rPr>
-      </w:pPr>
-      <w:r>
-        <w:rPr>
-          <w:rFonts w:ascii="Calibri" w:hAnsi="Calibri" w:cs="Calibri" w:eastAsia="Calibri"/>
-          <w:b/>
-          <w:color w:val="auto"/>
-          <w:spacing w:val="0"/>
-          <w:position w:val="0"/>
-          <w:sz w:val="22"/>
-          <w:shd w:fill="auto" w:val="clear"/>
-        </w:rPr>
-        <w:t xml:space="preserve">Health</w:t>
-      </w:r>
-      <w:r>
-        <w:rPr>
-          <w:rFonts w:ascii="Calibri" w:hAnsi="Calibri" w:cs="Calibri" w:eastAsia="Calibri"/>
-          <w:color w:val="auto"/>
-          <w:spacing w:val="0"/>
-          <w:position w:val="0"/>
-          <w:sz w:val="22"/>
-          <w:shd w:fill="auto" w:val="clear"/>
-        </w:rPr>
-        <w:t xml:space="preserve">: Active</w:t>
-      </w:r>
-    </w:p>
-    <w:p>
-      <w:pPr>
-        <w:spacing w:before="0" w:after="200" w:line="276"/>
-        <w:ind w:right="0" w:left="1260" w:hanging="1260"/>
-        <w:jc w:val="left"/>
-        <w:rPr>
-          <w:rFonts w:ascii="Calibri" w:hAnsi="Calibri" w:cs="Calibri" w:eastAsia="Calibri"/>
-          <w:color w:val="auto"/>
-          <w:spacing w:val="0"/>
-          <w:position w:val="0"/>
-          <w:sz w:val="22"/>
-          <w:shd w:fill="auto" w:val="clear"/>
-        </w:rPr>
-      </w:pPr>
-      <w:r>
-        <w:rPr>
-          <w:rFonts w:ascii="Calibri" w:hAnsi="Calibri" w:cs="Calibri" w:eastAsia="Calibri"/>
-          <w:b/>
-          <w:color w:val="auto"/>
-          <w:spacing w:val="0"/>
-          <w:position w:val="0"/>
-          <w:sz w:val="22"/>
-          <w:shd w:fill="auto" w:val="clear"/>
-        </w:rPr>
-        <w:t xml:space="preserve">Personality</w:t>
-      </w:r>
-      <w:r>
-        <w:rPr>
-          <w:rFonts w:ascii="Calibri" w:hAnsi="Calibri" w:cs="Calibri" w:eastAsia="Calibri"/>
-          <w:color w:val="auto"/>
-          <w:spacing w:val="0"/>
-          <w:position w:val="0"/>
-          <w:sz w:val="22"/>
-          <w:shd w:fill="auto" w:val="clear"/>
-        </w:rPr>
-        <w:t xml:space="preserve">: Excitable, curious, but reckless in his pursuits</w:t>
-      </w:r>
-    </w:p>
-    <w:p>
-      <w:pPr>
-        <w:spacing w:before="0" w:after="200" w:line="276"/>
-        <w:ind w:right="0" w:left="1260" w:hanging="1260"/>
-        <w:jc w:val="left"/>
-        <w:rPr>
-          <w:rFonts w:ascii="Calibri" w:hAnsi="Calibri" w:cs="Calibri" w:eastAsia="Calibri"/>
-          <w:color w:val="auto"/>
-          <w:spacing w:val="0"/>
-          <w:position w:val="0"/>
-          <w:sz w:val="22"/>
-          <w:shd w:fill="auto" w:val="clear"/>
-        </w:rPr>
-      </w:pPr>
-      <w:r>
-        <w:rPr>
-          <w:rFonts w:ascii="Calibri" w:hAnsi="Calibri" w:cs="Calibri" w:eastAsia="Calibri"/>
-          <w:b/>
-          <w:color w:val="auto"/>
-          <w:spacing w:val="0"/>
-          <w:position w:val="0"/>
-          <w:sz w:val="22"/>
-          <w:shd w:fill="auto" w:val="clear"/>
-        </w:rPr>
-        <w:t xml:space="preserve">Temperament</w:t>
-      </w:r>
-      <w:r>
-        <w:rPr>
-          <w:rFonts w:ascii="Calibri" w:hAnsi="Calibri" w:cs="Calibri" w:eastAsia="Calibri"/>
-          <w:color w:val="auto"/>
-          <w:spacing w:val="0"/>
-          <w:position w:val="0"/>
-          <w:sz w:val="22"/>
-          <w:shd w:fill="auto" w:val="clear"/>
-        </w:rPr>
-        <w:t xml:space="preserve">: Often gets impatient and wants to get out and explore.</w:t>
-      </w:r>
-    </w:p>
-    <w:p>
-      <w:pPr>
-        <w:spacing w:before="0" w:after="200" w:line="276"/>
-        <w:ind w:right="0" w:left="1260" w:hanging="1260"/>
-        <w:jc w:val="left"/>
-        <w:rPr>
-          <w:rFonts w:ascii="Calibri" w:hAnsi="Calibri" w:cs="Calibri" w:eastAsia="Calibri"/>
-          <w:color w:val="auto"/>
-          <w:spacing w:val="0"/>
-          <w:position w:val="0"/>
-          <w:sz w:val="22"/>
-          <w:shd w:fill="auto" w:val="clear"/>
-        </w:rPr>
-      </w:pPr>
-      <w:r>
-        <w:rPr>
-          <w:rFonts w:ascii="Calibri" w:hAnsi="Calibri" w:cs="Calibri" w:eastAsia="Calibri"/>
-          <w:b/>
-          <w:color w:val="auto"/>
-          <w:spacing w:val="0"/>
-          <w:position w:val="0"/>
-          <w:sz w:val="22"/>
-          <w:shd w:fill="auto" w:val="clear"/>
-        </w:rPr>
-        <w:t xml:space="preserve">Patience level (1-10)</w:t>
-      </w:r>
-      <w:r>
-        <w:rPr>
-          <w:rFonts w:ascii="Calibri" w:hAnsi="Calibri" w:cs="Calibri" w:eastAsia="Calibri"/>
-          <w:color w:val="auto"/>
-          <w:spacing w:val="0"/>
-          <w:position w:val="0"/>
-          <w:sz w:val="22"/>
-          <w:shd w:fill="auto" w:val="clear"/>
-        </w:rPr>
-        <w:t xml:space="preserve">: 3</w:t>
-      </w:r>
-    </w:p>
-    <w:p>
-      <w:pPr>
-        <w:spacing w:before="0" w:after="200" w:line="276"/>
-        <w:ind w:right="0" w:left="810" w:hanging="810"/>
-        <w:jc w:val="left"/>
-        <w:rPr>
-          <w:rFonts w:ascii="Calibri" w:hAnsi="Calibri" w:cs="Calibri" w:eastAsia="Calibri"/>
-          <w:color w:val="auto"/>
-          <w:spacing w:val="0"/>
-          <w:position w:val="0"/>
-          <w:sz w:val="22"/>
-          <w:shd w:fill="auto" w:val="clear"/>
-        </w:rPr>
-      </w:pPr>
-      <w:r>
-        <w:rPr>
-          <w:rFonts w:ascii="Calibri" w:hAnsi="Calibri" w:cs="Calibri" w:eastAsia="Calibri"/>
-          <w:b/>
-          <w:color w:val="auto"/>
-          <w:spacing w:val="0"/>
-          <w:position w:val="0"/>
-          <w:sz w:val="22"/>
-          <w:shd w:fill="auto" w:val="clear"/>
-        </w:rPr>
-        <w:t xml:space="preserve">Talent</w:t>
-      </w:r>
-      <w:r>
-        <w:rPr>
-          <w:rFonts w:ascii="Calibri" w:hAnsi="Calibri" w:cs="Calibri" w:eastAsia="Calibri"/>
-          <w:color w:val="auto"/>
-          <w:spacing w:val="0"/>
-          <w:position w:val="0"/>
-          <w:sz w:val="22"/>
-          <w:shd w:fill="auto" w:val="clear"/>
-        </w:rPr>
-        <w:t xml:space="preserve">:   </w:t>
-      </w:r>
-    </w:p>
-    <w:p>
-      <w:pPr>
-        <w:spacing w:before="0" w:after="200" w:line="276"/>
-        <w:ind w:right="0" w:left="1170" w:hanging="1170"/>
-        <w:jc w:val="left"/>
-        <w:rPr>
-          <w:rFonts w:ascii="Calibri" w:hAnsi="Calibri" w:cs="Calibri" w:eastAsia="Calibri"/>
-          <w:color w:val="auto"/>
-          <w:spacing w:val="0"/>
-          <w:position w:val="0"/>
-          <w:sz w:val="22"/>
-          <w:shd w:fill="auto" w:val="clear"/>
-        </w:rPr>
-      </w:pPr>
-      <w:r>
-        <w:rPr>
-          <w:rFonts w:ascii="Calibri" w:hAnsi="Calibri" w:cs="Calibri" w:eastAsia="Calibri"/>
-          <w:b/>
-          <w:color w:val="auto"/>
-          <w:spacing w:val="0"/>
-          <w:position w:val="0"/>
-          <w:sz w:val="22"/>
-          <w:shd w:fill="auto" w:val="clear"/>
-        </w:rPr>
-        <w:t xml:space="preserve">Equipment</w:t>
-      </w:r>
-      <w:r>
-        <w:rPr>
-          <w:rFonts w:ascii="Calibri" w:hAnsi="Calibri" w:cs="Calibri" w:eastAsia="Calibri"/>
-          <w:color w:val="auto"/>
-          <w:spacing w:val="0"/>
-          <w:position w:val="0"/>
-          <w:sz w:val="22"/>
-          <w:shd w:fill="auto" w:val="clear"/>
-        </w:rPr>
-        <w:t xml:space="preserve">:</w:t>
-      </w:r>
-    </w:p>
-    <w:p>
-      <w:pPr>
-        <w:spacing w:before="0" w:after="200" w:line="276"/>
-        <w:ind w:right="0" w:left="0" w:firstLine="0"/>
-        <w:jc w:val="left"/>
-        <w:rPr>
-          <w:rFonts w:ascii="Calibri" w:hAnsi="Calibri" w:cs="Calibri" w:eastAsia="Calibri"/>
-          <w:color w:val="auto"/>
-          <w:spacing w:val="0"/>
-          <w:position w:val="0"/>
-          <w:sz w:val="22"/>
-          <w:shd w:fill="auto" w:val="clear"/>
-        </w:rPr>
-      </w:pPr>
-      <w:r>
-        <w:rPr>
-          <w:rFonts w:ascii="Calibri" w:hAnsi="Calibri" w:cs="Calibri" w:eastAsia="Calibri"/>
-          <w:b/>
-          <w:color w:val="auto"/>
-          <w:spacing w:val="0"/>
-          <w:position w:val="0"/>
-          <w:sz w:val="22"/>
-          <w:shd w:fill="auto" w:val="clear"/>
-        </w:rPr>
-        <w:t xml:space="preserve">Role model(s)</w:t>
-      </w:r>
-      <w:r>
-        <w:rPr>
-          <w:rFonts w:ascii="Calibri" w:hAnsi="Calibri" w:cs="Calibri" w:eastAsia="Calibri"/>
-          <w:color w:val="auto"/>
-          <w:spacing w:val="0"/>
-          <w:position w:val="0"/>
-          <w:sz w:val="22"/>
-          <w:shd w:fill="auto" w:val="clear"/>
-        </w:rPr>
-        <w:t xml:space="preserve">:</w:t>
-      </w:r>
-    </w:p>
-    <w:p>
-      <w:pPr>
-        <w:spacing w:before="0" w:after="200" w:line="276"/>
-        <w:ind w:right="0" w:left="0" w:firstLine="0"/>
-        <w:jc w:val="left"/>
-        <w:rPr>
-          <w:rFonts w:ascii="Calibri" w:hAnsi="Calibri" w:cs="Calibri" w:eastAsia="Calibri"/>
-          <w:color w:val="auto"/>
-          <w:spacing w:val="0"/>
-          <w:position w:val="0"/>
-          <w:sz w:val="22"/>
-          <w:shd w:fill="auto" w:val="clear"/>
-        </w:rPr>
-      </w:pPr>
-      <w:r>
-        <w:rPr>
-          <w:rFonts w:ascii="Calibri" w:hAnsi="Calibri" w:cs="Calibri" w:eastAsia="Calibri"/>
-          <w:b/>
-          <w:color w:val="auto"/>
-          <w:spacing w:val="0"/>
-          <w:position w:val="0"/>
-          <w:sz w:val="22"/>
-          <w:shd w:fill="auto" w:val="clear"/>
-        </w:rPr>
-        <w:t xml:space="preserve">Parents</w:t>
-      </w:r>
-      <w:r>
-        <w:rPr>
-          <w:rFonts w:ascii="Calibri" w:hAnsi="Calibri" w:cs="Calibri" w:eastAsia="Calibri"/>
-          <w:color w:val="auto"/>
-          <w:spacing w:val="0"/>
-          <w:position w:val="0"/>
-          <w:sz w:val="22"/>
-          <w:shd w:fill="auto" w:val="clear"/>
-        </w:rPr>
-        <w:t xml:space="preserve">:</w:t>
-      </w:r>
-      <w:r>
-        <w:rPr>
-          <w:rFonts w:ascii="Calibri" w:hAnsi="Calibri" w:cs="Calibri" w:eastAsia="Calibri"/>
-          <w:b/>
-          <w:color w:val="auto"/>
-          <w:spacing w:val="0"/>
-          <w:position w:val="0"/>
-          <w:sz w:val="22"/>
-          <w:shd w:fill="auto" w:val="clear"/>
-        </w:rPr>
-        <w:t xml:space="preserve"> </w:t>
-      </w:r>
-    </w:p>
-    <w:p>
-      <w:pPr>
-        <w:spacing w:before="0" w:after="200" w:line="276"/>
-        <w:ind w:right="0" w:left="810" w:hanging="810"/>
-        <w:jc w:val="left"/>
-        <w:rPr>
-          <w:rFonts w:ascii="Calibri" w:hAnsi="Calibri" w:cs="Calibri" w:eastAsia="Calibri"/>
-          <w:color w:val="auto"/>
-          <w:spacing w:val="0"/>
-          <w:position w:val="0"/>
-          <w:sz w:val="22"/>
-          <w:shd w:fill="auto" w:val="clear"/>
-        </w:rPr>
-      </w:pPr>
-      <w:r>
-        <w:rPr>
-          <w:rFonts w:ascii="Calibri" w:hAnsi="Calibri" w:cs="Calibri" w:eastAsia="Calibri"/>
-          <w:b/>
-          <w:color w:val="auto"/>
-          <w:spacing w:val="0"/>
-          <w:position w:val="0"/>
-          <w:sz w:val="22"/>
-          <w:shd w:fill="auto" w:val="clear"/>
-        </w:rPr>
-        <w:t xml:space="preserve">Additional Family</w:t>
-      </w:r>
-      <w:r>
-        <w:rPr>
-          <w:rFonts w:ascii="Calibri" w:hAnsi="Calibri" w:cs="Calibri" w:eastAsia="Calibri"/>
-          <w:color w:val="auto"/>
-          <w:spacing w:val="0"/>
-          <w:position w:val="0"/>
-          <w:sz w:val="22"/>
-          <w:shd w:fill="auto" w:val="clear"/>
-        </w:rPr>
-        <w:t xml:space="preserve">: </w:t>
-      </w:r>
-    </w:p>
-    <w:p>
-      <w:pPr>
-        <w:spacing w:before="0" w:after="200" w:line="276"/>
         <w:ind w:right="0" w:left="1890" w:hanging="1890"/>
         <w:jc w:val="left"/>
         <w:rPr>
@@ -1153,7 +1175,7 @@
           <w:sz w:val="22"/>
           <w:shd w:fill="auto" w:val="clear"/>
         </w:rPr>
-        <w:t xml:space="preserve">: </w:t>
+        <w:t xml:space="preserve">: Quick to learn</w:t>
       </w:r>
     </w:p>
     <w:p>

</xml_diff>